<commit_message>
translated a little bit.
</commit_message>
<xml_diff>
--- a/Translations.docx
+++ b/Translations.docx
@@ -5,20 +5,644 @@
     <w:p>
       <w:pPr>
         <w:rPr>
-          <w:rFonts w:hint="eastAsia"/>
-        </w:rPr>
-      </w:pPr>
-      <w:r>
-        <w:rPr>
-          <w:rFonts w:hint="eastAsia"/>
-        </w:rPr>
-        <w:t>?</w:t>
-      </w:r>
-      <w:r>
-        <w:t>???</w:t>
+          <w:rFonts w:ascii="MS Mincho" w:eastAsia="MS Mincho" w:hAnsi="MS Mincho"/>
+          <w:lang w:eastAsia="ja-JP"/>
+        </w:rPr>
+      </w:pPr>
+      <w:r>
+        <w:rPr>
+          <w:rFonts w:ascii="MS Mincho" w:eastAsia="MS Mincho" w:hAnsi="MS Mincho" w:hint="eastAsia"/>
+          <w:lang w:eastAsia="ja-JP"/>
+        </w:rPr>
+        <w:t>労働契約</w:t>
+      </w:r>
+    </w:p>
+    <w:p>
+      <w:pPr>
+        <w:rPr>
+          <w:rFonts w:ascii="MS Mincho" w:eastAsia="MS Mincho" w:hAnsi="MS Mincho"/>
+          <w:lang w:eastAsia="ja-JP"/>
+        </w:rPr>
+      </w:pPr>
+    </w:p>
+    <w:p>
+      <w:pPr>
+        <w:rPr>
+          <w:rFonts w:ascii="MS Mincho" w:eastAsia="MS Mincho" w:hAnsi="MS Mincho"/>
+          <w:lang w:eastAsia="ja-JP"/>
+        </w:rPr>
+      </w:pPr>
+      <w:r>
+        <w:rPr>
+          <w:rFonts w:ascii="MS Mincho" w:eastAsia="MS Mincho" w:hAnsi="MS Mincho" w:hint="eastAsia"/>
+          <w:lang w:eastAsia="ja-JP"/>
+        </w:rPr>
+        <w:t>甲：</w:t>
+      </w:r>
+      <w:r>
+        <w:rPr>
+          <w:rFonts w:ascii="MS Mincho" w:eastAsia="MS Mincho" w:hAnsi="MS Mincho" w:hint="eastAsia"/>
+          <w:u w:val="single"/>
+          <w:lang w:eastAsia="ja-JP"/>
+        </w:rPr>
+        <w:t>北京世紀文都教育科技発展有限会社</w:t>
+      </w:r>
+    </w:p>
+    <w:p>
+      <w:pPr>
+        <w:rPr>
+          <w:rFonts w:ascii="Cambria" w:eastAsia="MS Mincho" w:hAnsi="Cambria" w:cs="Apple Color Emoji"/>
+          <w:lang w:eastAsia="zh-TW"/>
+        </w:rPr>
+      </w:pPr>
+      <w:r>
+        <w:rPr>
+          <w:rFonts w:ascii="MS Mincho" w:eastAsia="MS Mincho" w:hAnsi="MS Mincho" w:hint="eastAsia"/>
+          <w:lang w:eastAsia="zh-TW"/>
+        </w:rPr>
+        <w:t>会社住所：</w:t>
+      </w:r>
+      <w:r>
+        <w:rPr>
+          <w:rFonts w:ascii="MS Mincho" w:eastAsia="MS Mincho" w:hAnsi="MS Mincho" w:hint="eastAsia"/>
+          <w:u w:val="single"/>
+          <w:lang w:eastAsia="zh-TW"/>
+        </w:rPr>
+        <w:t>北京市海淀区西三環北路7</w:t>
+      </w:r>
+      <w:r>
+        <w:rPr>
+          <w:rFonts w:ascii="MS Mincho" w:eastAsia="MS Mincho" w:hAnsi="MS Mincho"/>
+          <w:u w:val="single"/>
+          <w:lang w:eastAsia="zh-TW"/>
+        </w:rPr>
+        <w:t>2</w:t>
+      </w:r>
+      <w:r>
+        <w:rPr>
+          <w:rFonts w:ascii="MS Mincho" w:eastAsia="MS Mincho" w:hAnsi="MS Mincho" w:hint="eastAsia"/>
+          <w:u w:val="single"/>
+          <w:lang w:eastAsia="zh-TW"/>
+        </w:rPr>
+        <w:t>号世紀経貿大廈</w:t>
+      </w:r>
+      <w:r>
+        <w:rPr>
+          <w:rFonts w:ascii="Cambria" w:eastAsia="MS Mincho" w:hAnsi="Cambria" w:cs="Apple Color Emoji"/>
+          <w:u w:val="single"/>
+          <w:lang w:eastAsia="zh-TW"/>
+        </w:rPr>
+        <w:t>B</w:t>
+      </w:r>
+      <w:r>
+        <w:rPr>
+          <w:rFonts w:ascii="Cambria" w:eastAsia="MS Mincho" w:hAnsi="Cambria" w:cs="Apple Color Emoji" w:hint="eastAsia"/>
+          <w:u w:val="single"/>
+          <w:lang w:eastAsia="zh-TW"/>
+        </w:rPr>
+        <w:t>座</w:t>
+      </w:r>
+      <w:r>
+        <w:rPr>
+          <w:rFonts w:ascii="Cambria" w:eastAsia="MS Mincho" w:hAnsi="Cambria" w:cs="Apple Color Emoji"/>
+          <w:u w:val="single"/>
+          <w:lang w:eastAsia="zh-TW"/>
+        </w:rPr>
+        <w:t>2002</w:t>
+      </w:r>
+    </w:p>
+    <w:p>
+      <w:pPr>
+        <w:rPr>
+          <w:rFonts w:ascii="Cambria" w:eastAsia="MS Mincho" w:hAnsi="Cambria"/>
+          <w:lang w:eastAsia="ja-JP"/>
+        </w:rPr>
+      </w:pPr>
+      <w:r>
+        <w:rPr>
+          <w:rFonts w:ascii="Cambria" w:eastAsia="MS Mincho" w:hAnsi="Cambria" w:hint="eastAsia"/>
+          <w:lang w:eastAsia="ja-JP"/>
+        </w:rPr>
+        <w:t>電話番号：</w:t>
+      </w:r>
+      <w:r>
+        <w:rPr>
+          <w:rFonts w:ascii="Cambria" w:eastAsia="MS Mincho" w:hAnsi="Cambria"/>
+          <w:u w:val="single"/>
+          <w:lang w:eastAsia="ja-JP"/>
+        </w:rPr>
+        <w:t>88820136/137</w:t>
+      </w:r>
+    </w:p>
+    <w:p>
+      <w:pPr>
+        <w:rPr>
+          <w:rFonts w:ascii="Cambria" w:eastAsia="MS Mincho" w:hAnsi="Cambria"/>
+          <w:u w:val="single"/>
+          <w:lang w:eastAsia="ja-JP"/>
+        </w:rPr>
+      </w:pPr>
+      <w:r>
+        <w:rPr>
+          <w:rFonts w:ascii="Cambria" w:eastAsia="MS Mincho" w:hAnsi="Cambria" w:hint="eastAsia"/>
+          <w:lang w:eastAsia="ja-JP"/>
+        </w:rPr>
+        <w:t>郵便番号：</w:t>
+      </w:r>
+      <w:r>
+        <w:rPr>
+          <w:rFonts w:ascii="Cambria" w:eastAsia="MS Mincho" w:hAnsi="Cambria"/>
+          <w:u w:val="single"/>
+          <w:lang w:eastAsia="ja-JP"/>
+        </w:rPr>
+        <w:t>100048</w:t>
+      </w:r>
+    </w:p>
+    <w:p>
+      <w:pPr>
+        <w:rPr>
+          <w:rFonts w:ascii="Cambria" w:eastAsia="MS Mincho" w:hAnsi="Cambria"/>
+          <w:u w:val="single"/>
+          <w:lang w:eastAsia="ja-JP"/>
+        </w:rPr>
+      </w:pPr>
+    </w:p>
+    <w:p>
+      <w:pPr>
+        <w:rPr>
+          <w:rFonts w:ascii="Cambria" w:eastAsia="MS Mincho" w:hAnsi="Cambria"/>
+          <w:u w:val="single"/>
+          <w:lang w:eastAsia="ja-JP"/>
+        </w:rPr>
+      </w:pPr>
+      <w:r>
+        <w:rPr>
+          <w:rFonts w:ascii="Cambria" w:eastAsia="MS Mincho" w:hAnsi="Cambria" w:hint="eastAsia"/>
+        </w:rPr>
+        <w:t>乙：</w:t>
+      </w:r>
+      <w:r>
+        <w:rPr>
+          <w:rFonts w:ascii="Cambria" w:eastAsia="MS Mincho" w:hAnsi="Cambria" w:hint="eastAsia"/>
+          <w:u w:val="single"/>
+          <w:lang w:eastAsia="ja-JP"/>
+        </w:rPr>
+        <w:t>師柯</w:t>
+      </w:r>
+    </w:p>
+    <w:p>
+      <w:pPr>
+        <w:rPr>
+          <w:rFonts w:ascii="Cambria" w:eastAsia="MS Mincho" w:hAnsi="Cambria"/>
+          <w:u w:val="single"/>
+          <w:lang w:eastAsia="ja-JP"/>
+        </w:rPr>
+      </w:pPr>
+      <w:r>
+        <w:rPr>
+          <w:rFonts w:ascii="Cambria" w:eastAsia="MS Mincho" w:hAnsi="Cambria" w:hint="eastAsia"/>
+          <w:lang w:eastAsia="ja-JP"/>
+        </w:rPr>
+        <w:t>身分証番号：</w:t>
+      </w:r>
+      <w:r>
+        <w:rPr>
+          <w:rFonts w:ascii="Cambria" w:eastAsia="MS Mincho" w:hAnsi="Cambria"/>
+          <w:u w:val="single"/>
+          <w:lang w:eastAsia="ja-JP"/>
+        </w:rPr>
+        <w:t>371402198909272661</w:t>
+      </w:r>
+    </w:p>
+    <w:p>
+      <w:pPr>
+        <w:rPr>
+          <w:rFonts w:ascii="Cambria" w:eastAsia="MS Mincho" w:hAnsi="Cambria"/>
+          <w:u w:val="single"/>
+          <w:lang w:eastAsia="ja-JP"/>
+        </w:rPr>
+      </w:pPr>
+      <w:r>
+        <w:rPr>
+          <w:rFonts w:ascii="Cambria" w:eastAsia="MS Mincho" w:hAnsi="Cambria" w:hint="eastAsia"/>
+        </w:rPr>
+        <w:t>原籍住所：</w:t>
+      </w:r>
+      <w:r>
+        <w:rPr>
+          <w:rFonts w:ascii="Cambria" w:eastAsia="MS Mincho" w:hAnsi="Cambria" w:hint="eastAsia"/>
+          <w:u w:val="single"/>
+        </w:rPr>
+        <w:t>山東省徳州市</w:t>
+      </w:r>
+      <w:r>
+        <w:rPr>
+          <w:rFonts w:ascii="Cambria" w:eastAsia="MS Mincho" w:hAnsi="Cambria" w:hint="eastAsia"/>
+          <w:u w:val="single"/>
+        </w:rPr>
+        <w:t>徳州</w:t>
+      </w:r>
+      <w:r>
+        <w:rPr>
+          <w:rFonts w:ascii="Cambria" w:eastAsia="MS Mincho" w:hAnsi="Cambria" w:hint="eastAsia"/>
+          <w:u w:val="single"/>
+        </w:rPr>
+        <w:t>学院南区４号</w:t>
+      </w:r>
+      <w:r>
+        <w:rPr>
+          <w:rFonts w:ascii="Cambria" w:eastAsia="MS Mincho" w:hAnsi="Cambria"/>
+          <w:u w:val="single"/>
+        </w:rPr>
+        <w:t>-101</w:t>
+      </w:r>
+    </w:p>
+    <w:p>
+      <w:pPr>
+        <w:rPr>
+          <w:rFonts w:ascii="Cambria" w:eastAsia="MS Mincho" w:hAnsi="Cambria"/>
+          <w:u w:val="single"/>
+          <w:lang w:eastAsia="ja-JP"/>
+        </w:rPr>
+      </w:pPr>
+      <w:r>
+        <w:rPr>
+          <w:rFonts w:ascii="Cambria" w:eastAsia="MS Mincho" w:hAnsi="Cambria" w:hint="eastAsia"/>
+          <w:lang w:eastAsia="zh-TW"/>
+        </w:rPr>
+        <w:t>現住所：</w:t>
+      </w:r>
+      <w:r>
+        <w:rPr>
+          <w:rFonts w:ascii="Cambria" w:eastAsia="MS Mincho" w:hAnsi="Cambria" w:hint="eastAsia"/>
+          <w:u w:val="single"/>
+          <w:lang w:eastAsia="zh-TW"/>
+        </w:rPr>
+        <w:t>北京市朝陽区三間房郷泰福苑</w:t>
+      </w:r>
+      <w:r>
+        <w:rPr>
+          <w:rFonts w:ascii="Cambria" w:eastAsia="MS Mincho" w:hAnsi="Cambria"/>
+          <w:u w:val="single"/>
+          <w:lang w:eastAsia="zh-TW"/>
+        </w:rPr>
+        <w:t>D3</w:t>
+      </w:r>
+      <w:r>
+        <w:rPr>
+          <w:rFonts w:ascii="Cambria" w:eastAsia="MS Mincho" w:hAnsi="Cambria" w:hint="eastAsia"/>
+          <w:u w:val="single"/>
+          <w:lang w:eastAsia="ja-JP"/>
+        </w:rPr>
+        <w:t>区</w:t>
+      </w:r>
+      <w:r>
+        <w:rPr>
+          <w:rFonts w:ascii="Cambria" w:eastAsia="MS Mincho" w:hAnsi="Cambria" w:hint="eastAsia"/>
+          <w:u w:val="single"/>
+          <w:lang w:eastAsia="ja-JP"/>
+        </w:rPr>
+        <w:t>4</w:t>
+      </w:r>
+      <w:r>
+        <w:rPr>
+          <w:rFonts w:ascii="Cambria" w:eastAsia="MS Mincho" w:hAnsi="Cambria" w:hint="eastAsia"/>
+          <w:u w:val="single"/>
+          <w:lang w:eastAsia="ja-JP"/>
+        </w:rPr>
+        <w:t>−</w:t>
+      </w:r>
+      <w:r>
+        <w:rPr>
+          <w:rFonts w:ascii="Cambria" w:eastAsia="MS Mincho" w:hAnsi="Cambria" w:hint="eastAsia"/>
+          <w:u w:val="single"/>
+          <w:lang w:eastAsia="ja-JP"/>
+        </w:rPr>
+        <w:t>1</w:t>
+      </w:r>
+      <w:r>
+        <w:rPr>
+          <w:rFonts w:ascii="Cambria" w:eastAsia="MS Mincho" w:hAnsi="Cambria" w:hint="eastAsia"/>
+          <w:u w:val="single"/>
+          <w:lang w:eastAsia="ja-JP"/>
+        </w:rPr>
+        <w:t>−７０４</w:t>
+      </w:r>
+    </w:p>
+    <w:p>
+      <w:pPr>
+        <w:rPr>
+          <w:rFonts w:ascii="Cambria" w:eastAsia="MS Mincho" w:hAnsi="Cambria"/>
+          <w:u w:val="single"/>
+        </w:rPr>
+      </w:pPr>
+      <w:r>
+        <w:rPr>
+          <w:rFonts w:ascii="Cambria" w:eastAsia="MS Mincho" w:hAnsi="Cambria" w:hint="eastAsia"/>
+        </w:rPr>
+        <w:t>携帯番号：</w:t>
+      </w:r>
+      <w:r>
+        <w:rPr>
+          <w:rFonts w:ascii="Cambria" w:eastAsia="MS Mincho" w:hAnsi="Cambria"/>
+          <w:u w:val="single"/>
+        </w:rPr>
+        <w:t xml:space="preserve">13070163316 </w:t>
+      </w:r>
+      <w:r>
+        <w:rPr>
+          <w:rFonts w:ascii="Cambria" w:eastAsia="MS Mincho" w:hAnsi="Cambria" w:hint="eastAsia"/>
+          <w:u w:val="single"/>
+        </w:rPr>
+        <w:t xml:space="preserve"> </w:t>
+      </w:r>
+      <w:r>
+        <w:rPr>
+          <w:rFonts w:ascii="Cambria" w:eastAsia="MS Mincho" w:hAnsi="Cambria" w:hint="eastAsia"/>
+        </w:rPr>
+        <w:t>電話番号：</w:t>
+      </w:r>
+      <w:r>
+        <w:rPr>
+          <w:rFonts w:ascii="Cambria" w:eastAsia="MS Mincho" w:hAnsi="Cambria" w:hint="eastAsia"/>
+          <w:u w:val="single"/>
+        </w:rPr>
+        <w:t xml:space="preserve"> </w:t>
+      </w:r>
+      <w:r>
+        <w:rPr>
+          <w:rFonts w:ascii="Cambria" w:eastAsia="MS Mincho" w:hAnsi="Cambria"/>
+          <w:u w:val="single"/>
+        </w:rPr>
+        <w:t xml:space="preserve">               </w:t>
+      </w:r>
+    </w:p>
+    <w:p>
+      <w:pPr>
+        <w:rPr>
+          <w:rFonts w:ascii="Cambria" w:eastAsia="MS Mincho" w:hAnsi="Cambria" w:hint="eastAsia"/>
+          <w:u w:val="single"/>
+          <w:lang w:eastAsia="ja-JP"/>
+        </w:rPr>
+      </w:pPr>
+      <w:r>
+        <w:rPr>
+          <w:rFonts w:ascii="Cambria" w:eastAsia="MS Mincho" w:hAnsi="Cambria"/>
+          <w:lang w:eastAsia="ja-JP"/>
+        </w:rPr>
+        <w:t xml:space="preserve">E-mail: </w:t>
+      </w:r>
+      <w:r>
+        <w:rPr>
+          <w:rFonts w:ascii="Cambria" w:eastAsia="MS Mincho" w:hAnsi="Cambria"/>
+          <w:u w:val="single"/>
+          <w:lang w:eastAsia="ja-JP"/>
+        </w:rPr>
+        <w:t>416422052@qq.com</w:t>
+      </w:r>
+    </w:p>
+    <w:p>
+      <w:pPr>
+        <w:rPr>
+          <w:rFonts w:ascii="Cambria" w:eastAsia="MS Mincho" w:hAnsi="Cambria"/>
+        </w:rPr>
+      </w:pPr>
+    </w:p>
+    <w:p>
+      <w:pPr>
+        <w:rPr>
+          <w:rFonts w:ascii="Cambria" w:eastAsia="MS Mincho" w:hAnsi="Cambria"/>
+        </w:rPr>
+      </w:pPr>
+    </w:p>
+    <w:p>
+      <w:pPr>
+        <w:rPr>
+          <w:rFonts w:ascii="Cambria" w:eastAsia="MS Mincho" w:hAnsi="Cambria"/>
+          <w:lang w:eastAsia="ja-JP"/>
+        </w:rPr>
+      </w:pPr>
+      <w:r>
+        <w:rPr>
+          <w:rFonts w:ascii="Cambria" w:eastAsia="MS Mincho" w:hAnsi="Cambria" w:hint="eastAsia"/>
+          <w:lang w:eastAsia="ja-JP"/>
+        </w:rPr>
+        <w:t>「労働法」、「労働契約法」及び北京市労働法律等の規定により、甲と乙は十分かつ平等な商談を経ち、下記のとおり、契約を締結する。</w:t>
+      </w:r>
+    </w:p>
+    <w:p>
+      <w:pPr>
+        <w:rPr>
+          <w:rFonts w:ascii="Cambria" w:eastAsia="MS Mincho" w:hAnsi="Cambria"/>
+          <w:lang w:eastAsia="ja-JP"/>
+        </w:rPr>
+      </w:pPr>
+    </w:p>
+    <w:p>
+      <w:pPr>
+        <w:pStyle w:val="a9"/>
+        <w:numPr>
+          <w:ilvl w:val="0"/>
+          <w:numId w:val="4"/>
+        </w:numPr>
+        <w:ind w:firstLineChars="0"/>
+        <w:rPr>
+          <w:rFonts w:ascii="Cambria" w:eastAsia="MS Mincho" w:hAnsi="Cambria"/>
+          <w:lang w:eastAsia="ja-JP"/>
+        </w:rPr>
+      </w:pPr>
+      <w:r>
+        <w:rPr>
+          <w:rFonts w:ascii="Cambria" w:eastAsia="MS Mincho" w:hAnsi="Cambria" w:hint="eastAsia"/>
+          <w:lang w:eastAsia="ja-JP"/>
+        </w:rPr>
+        <w:t>本労働契約は固定的な期限を持ち、期限は</w:t>
+      </w:r>
+      <w:r>
+        <w:rPr>
+          <w:rFonts w:ascii="Cambria" w:eastAsia="MS Mincho" w:hAnsi="Cambria"/>
+          <w:lang w:eastAsia="ja-JP"/>
+        </w:rPr>
+        <w:t>2014</w:t>
+      </w:r>
+      <w:r>
+        <w:rPr>
+          <w:rFonts w:ascii="Cambria" w:eastAsia="MS Mincho" w:hAnsi="Cambria" w:hint="eastAsia"/>
+          <w:lang w:eastAsia="ja-JP"/>
+        </w:rPr>
+        <w:t>年</w:t>
+      </w:r>
+      <w:r>
+        <w:rPr>
+          <w:rFonts w:ascii="Cambria" w:eastAsia="MS Mincho" w:hAnsi="Cambria" w:hint="eastAsia"/>
+          <w:lang w:eastAsia="ja-JP"/>
+        </w:rPr>
+        <w:t>12</w:t>
+      </w:r>
+      <w:r>
+        <w:rPr>
+          <w:rFonts w:ascii="Cambria" w:eastAsia="MS Mincho" w:hAnsi="Cambria" w:hint="eastAsia"/>
+          <w:lang w:eastAsia="ja-JP"/>
+        </w:rPr>
+        <w:t>月</w:t>
+      </w:r>
+      <w:r>
+        <w:rPr>
+          <w:rFonts w:ascii="Cambria" w:eastAsia="MS Mincho" w:hAnsi="Cambria" w:hint="eastAsia"/>
+          <w:lang w:eastAsia="ja-JP"/>
+        </w:rPr>
+        <w:t>23</w:t>
+      </w:r>
+      <w:r>
+        <w:rPr>
+          <w:rFonts w:ascii="Cambria" w:eastAsia="MS Mincho" w:hAnsi="Cambria" w:hint="eastAsia"/>
+          <w:lang w:eastAsia="ja-JP"/>
+        </w:rPr>
+        <w:t>日より、</w:t>
+      </w:r>
+      <w:r>
+        <w:rPr>
+          <w:rFonts w:ascii="Cambria" w:eastAsia="MS Mincho" w:hAnsi="Cambria" w:hint="eastAsia"/>
+          <w:lang w:eastAsia="ja-JP"/>
+        </w:rPr>
+        <w:t>2017</w:t>
+      </w:r>
+      <w:r>
+        <w:rPr>
+          <w:rFonts w:ascii="Cambria" w:eastAsia="MS Mincho" w:hAnsi="Cambria" w:hint="eastAsia"/>
+          <w:lang w:eastAsia="ja-JP"/>
+        </w:rPr>
+        <w:t>年</w:t>
+      </w:r>
+      <w:r>
+        <w:rPr>
+          <w:rFonts w:ascii="Cambria" w:eastAsia="MS Mincho" w:hAnsi="Cambria" w:hint="eastAsia"/>
+          <w:lang w:eastAsia="ja-JP"/>
+        </w:rPr>
+        <w:t>12</w:t>
+      </w:r>
+      <w:r>
+        <w:rPr>
+          <w:rFonts w:ascii="Cambria" w:eastAsia="MS Mincho" w:hAnsi="Cambria" w:hint="eastAsia"/>
+          <w:lang w:eastAsia="ja-JP"/>
+        </w:rPr>
+        <w:t>月</w:t>
+      </w:r>
+      <w:r>
+        <w:rPr>
+          <w:rFonts w:ascii="Cambria" w:eastAsia="MS Mincho" w:hAnsi="Cambria" w:hint="eastAsia"/>
+          <w:lang w:eastAsia="ja-JP"/>
+        </w:rPr>
+        <w:t>22</w:t>
+      </w:r>
+      <w:r>
+        <w:rPr>
+          <w:rFonts w:ascii="Cambria" w:eastAsia="MS Mincho" w:hAnsi="Cambria" w:hint="eastAsia"/>
+          <w:lang w:eastAsia="ja-JP"/>
+        </w:rPr>
+        <w:t>日までである。</w:t>
+      </w:r>
+    </w:p>
+    <w:p>
+      <w:pPr>
+        <w:pStyle w:val="a9"/>
+        <w:numPr>
+          <w:ilvl w:val="0"/>
+          <w:numId w:val="4"/>
+        </w:numPr>
+        <w:ind w:firstLineChars="0"/>
+        <w:rPr>
+          <w:rFonts w:ascii="Cambria" w:eastAsia="MS Mincho" w:hAnsi="Cambria" w:hint="eastAsia"/>
+          <w:lang w:eastAsia="ja-JP"/>
+        </w:rPr>
+      </w:pPr>
+      <w:r>
+        <w:rPr>
+          <w:rFonts w:ascii="Cambria" w:eastAsia="MS Mincho" w:hAnsi="Cambria" w:hint="eastAsia"/>
+          <w:lang w:eastAsia="ja-JP"/>
+        </w:rPr>
+        <w:t>甲の業務上の需求により、乙は</w:t>
+      </w:r>
+      <w:r>
+        <w:rPr>
+          <w:rFonts w:ascii="Cambria" w:eastAsia="MS Mincho" w:hAnsi="Cambria" w:hint="eastAsia"/>
+          <w:u w:val="single"/>
+          <w:lang w:eastAsia="ja-JP"/>
+        </w:rPr>
+        <w:t xml:space="preserve">　ネットスクール商品センター　</w:t>
+      </w:r>
+      <w:r>
+        <w:rPr>
+          <w:rFonts w:ascii="Cambria" w:eastAsia="MS Mincho" w:hAnsi="Cambria" w:hint="eastAsia"/>
+          <w:lang w:eastAsia="ja-JP"/>
+        </w:rPr>
+        <w:t>の仕事を従事することを同意し、</w:t>
+      </w:r>
+      <w:r>
+        <w:rPr>
+          <w:rFonts w:ascii="Cambria" w:eastAsia="MS Mincho" w:hAnsi="Cambria" w:hint="eastAsia"/>
+          <w:u w:val="single"/>
+          <w:lang w:eastAsia="ja-JP"/>
+        </w:rPr>
+        <w:t xml:space="preserve">　外国語プロジェクトマネージャー　</w:t>
+      </w:r>
+      <w:r>
+        <w:rPr>
+          <w:rFonts w:ascii="Cambria" w:eastAsia="MS Mincho" w:hAnsi="Cambria" w:hint="eastAsia"/>
+          <w:lang w:eastAsia="ja-JP"/>
+        </w:rPr>
+        <w:t>職を担当する。</w:t>
+      </w:r>
+    </w:p>
+    <w:p>
+      <w:pPr>
+        <w:pStyle w:val="a9"/>
+        <w:numPr>
+          <w:ilvl w:val="0"/>
+          <w:numId w:val="4"/>
+        </w:numPr>
+        <w:ind w:firstLineChars="0"/>
+        <w:rPr>
+          <w:rFonts w:ascii="Cambria" w:eastAsia="MS Mincho" w:hAnsi="Cambria"/>
+          <w:lang w:eastAsia="ja-JP"/>
+        </w:rPr>
+      </w:pPr>
+      <w:r>
+        <w:rPr>
+          <w:rFonts w:ascii="Cambria" w:eastAsia="MS Mincho" w:hAnsi="Cambria" w:hint="eastAsia"/>
+        </w:rPr>
+        <w:t>乙</w:t>
+      </w:r>
+      <w:r>
+        <w:rPr>
+          <w:rFonts w:ascii="Cambria" w:eastAsia="MS Mincho" w:hAnsi="Cambria" w:hint="eastAsia"/>
+          <w:lang w:eastAsia="ja-JP"/>
+        </w:rPr>
+        <w:t>は</w:t>
+      </w:r>
+      <w:r>
+        <w:rPr>
+          <w:rFonts w:ascii="Cambria" w:eastAsia="MS Mincho" w:hAnsi="Cambria" w:hint="eastAsia"/>
+        </w:rPr>
+        <w:t>甲</w:t>
+      </w:r>
+      <w:r>
+        <w:rPr>
+          <w:rFonts w:ascii="Cambria" w:eastAsia="MS Mincho" w:hAnsi="Cambria" w:hint="eastAsia"/>
+          <w:lang w:eastAsia="ja-JP"/>
+        </w:rPr>
+        <w:t>の</w:t>
       </w:r>
       <w:bookmarkStart w:id="0" w:name="_GoBack"/>
       <w:bookmarkEnd w:id="0"/>
+    </w:p>
+    <w:p>
+      <w:pPr>
+        <w:rPr>
+          <w:rFonts w:ascii="Cambria" w:eastAsia="MS Mincho" w:hAnsi="Cambria" w:hint="eastAsia"/>
+          <w:lang w:eastAsia="ja-JP"/>
+        </w:rPr>
+      </w:pPr>
     </w:p>
     <w:sectPr>
       <w:pgSz w:w="11900" w:h="16840"/>
@@ -211,6 +835,95 @@
       </w:pPr>
     </w:lvl>
   </w:abstractNum>
+  <w:abstractNum w:abstractNumId="2" w15:restartNumberingAfterBreak="0">
+    <w:nsid w:val="724F7F74"/>
+    <w:multiLevelType w:val="hybridMultilevel"/>
+    <w:tmpl w:val="DC24F8D0"/>
+    <w:lvl w:ilvl="0" w:tplc="C10802E8">
+      <w:start w:val="1"/>
+      <w:numFmt w:val="japaneseCounting"/>
+      <w:lvlText w:val="第%1条"/>
+      <w:lvlJc w:val="left"/>
+      <w:pPr>
+        <w:ind w:left="960" w:hanging="960"/>
+      </w:pPr>
+      <w:rPr>
+        <w:rFonts w:hint="default"/>
+      </w:rPr>
+    </w:lvl>
+    <w:lvl w:ilvl="1" w:tplc="04090019" w:tentative="1">
+      <w:start w:val="1"/>
+      <w:numFmt w:val="lowerLetter"/>
+      <w:lvlText w:val="%2)"/>
+      <w:lvlJc w:val="left"/>
+      <w:pPr>
+        <w:ind w:left="840" w:hanging="420"/>
+      </w:pPr>
+    </w:lvl>
+    <w:lvl w:ilvl="2" w:tplc="0409001B" w:tentative="1">
+      <w:start w:val="1"/>
+      <w:numFmt w:val="lowerRoman"/>
+      <w:lvlText w:val="%3."/>
+      <w:lvlJc w:val="right"/>
+      <w:pPr>
+        <w:ind w:left="1260" w:hanging="420"/>
+      </w:pPr>
+    </w:lvl>
+    <w:lvl w:ilvl="3" w:tplc="0409000F" w:tentative="1">
+      <w:start w:val="1"/>
+      <w:numFmt w:val="decimal"/>
+      <w:lvlText w:val="%4."/>
+      <w:lvlJc w:val="left"/>
+      <w:pPr>
+        <w:ind w:left="1680" w:hanging="420"/>
+      </w:pPr>
+    </w:lvl>
+    <w:lvl w:ilvl="4" w:tplc="04090019" w:tentative="1">
+      <w:start w:val="1"/>
+      <w:numFmt w:val="lowerLetter"/>
+      <w:lvlText w:val="%5)"/>
+      <w:lvlJc w:val="left"/>
+      <w:pPr>
+        <w:ind w:left="2100" w:hanging="420"/>
+      </w:pPr>
+    </w:lvl>
+    <w:lvl w:ilvl="5" w:tplc="0409001B" w:tentative="1">
+      <w:start w:val="1"/>
+      <w:numFmt w:val="lowerRoman"/>
+      <w:lvlText w:val="%6."/>
+      <w:lvlJc w:val="right"/>
+      <w:pPr>
+        <w:ind w:left="2520" w:hanging="420"/>
+      </w:pPr>
+    </w:lvl>
+    <w:lvl w:ilvl="6" w:tplc="0409000F" w:tentative="1">
+      <w:start w:val="1"/>
+      <w:numFmt w:val="decimal"/>
+      <w:lvlText w:val="%7."/>
+      <w:lvlJc w:val="left"/>
+      <w:pPr>
+        <w:ind w:left="2940" w:hanging="420"/>
+      </w:pPr>
+    </w:lvl>
+    <w:lvl w:ilvl="7" w:tplc="04090019" w:tentative="1">
+      <w:start w:val="1"/>
+      <w:numFmt w:val="lowerLetter"/>
+      <w:lvlText w:val="%8)"/>
+      <w:lvlJc w:val="left"/>
+      <w:pPr>
+        <w:ind w:left="3360" w:hanging="420"/>
+      </w:pPr>
+    </w:lvl>
+    <w:lvl w:ilvl="8" w:tplc="0409001B" w:tentative="1">
+      <w:start w:val="1"/>
+      <w:numFmt w:val="lowerRoman"/>
+      <w:lvlText w:val="%9."/>
+      <w:lvlJc w:val="right"/>
+      <w:pPr>
+        <w:ind w:left="3780" w:hanging="420"/>
+      </w:pPr>
+    </w:lvl>
+  </w:abstractNum>
   <w:num w:numId="1">
     <w:abstractNumId w:val="1"/>
   </w:num>
@@ -219,6 +932,9 @@
   </w:num>
   <w:num w:numId="3">
     <w:abstractNumId w:val="0"/>
+  </w:num>
+  <w:num w:numId="4">
+    <w:abstractNumId w:val="2"/>
   </w:num>
 </w:numbering>
 </file>
@@ -343,6 +1059,7 @@
     <w:lsdException w:name="HTML Sample" w:semiHidden="1" w:unhideWhenUsed="1"/>
     <w:lsdException w:name="HTML Typewriter" w:semiHidden="1" w:unhideWhenUsed="1"/>
     <w:lsdException w:name="HTML Variable" w:semiHidden="1" w:unhideWhenUsed="1"/>
+    <w:lsdException w:name="Normal Table" w:semiHidden="1" w:unhideWhenUsed="1"/>
     <w:lsdException w:name="annotation subject" w:semiHidden="1" w:unhideWhenUsed="1"/>
     <w:lsdException w:name="No List" w:semiHidden="1" w:unhideWhenUsed="1"/>
     <w:lsdException w:name="Outline List 1" w:semiHidden="1" w:unhideWhenUsed="1"/>
@@ -388,9 +1105,11 @@
     <w:lsdException w:name="Table Subtle 1" w:semiHidden="1" w:unhideWhenUsed="1"/>
     <w:lsdException w:name="Table Subtle 2" w:semiHidden="1" w:unhideWhenUsed="1"/>
     <w:lsdException w:name="Table Web 1" w:semiHidden="1" w:unhideWhenUsed="1"/>
+    <w:lsdException w:name="Table Web 2" w:semiHidden="1" w:unhideWhenUsed="1"/>
     <w:lsdException w:name="Table Web 3" w:semiHidden="1" w:unhideWhenUsed="1"/>
     <w:lsdException w:name="Balloon Text" w:semiHidden="1" w:unhideWhenUsed="1"/>
     <w:lsdException w:name="Table Grid" w:uiPriority="39"/>
+    <w:lsdException w:name="Table Theme" w:semiHidden="1" w:unhideWhenUsed="1"/>
     <w:lsdException w:name="Placeholder Text" w:semiHidden="1"/>
     <w:lsdException w:name="No Spacing" w:uiPriority="1" w:qFormat="1"/>
     <w:lsdException w:name="Light Shading" w:uiPriority="60"/>
@@ -730,6 +1449,16 @@
       <w:color w:val="404040" w:themeColor="text1" w:themeTint="BF"/>
     </w:rPr>
   </w:style>
+  <w:style w:type="paragraph" w:styleId="a9">
+    <w:name w:val="List Paragraph"/>
+    <w:basedOn w:val="a0"/>
+    <w:uiPriority w:val="34"/>
+    <w:qFormat/>
+    <w:rsid w:val="00DF4E78"/>
+    <w:pPr>
+      <w:ind w:firstLineChars="200" w:firstLine="420"/>
+    </w:pPr>
+  </w:style>
 </w:styles>
 </file>
 

</xml_diff>